<commit_message>
Finished with 2-nd discrete lab
</commit_message>
<xml_diff>
--- a/2 course/DiscreteMath/2/Doc.docx
+++ b/2 course/DiscreteMath/2/Doc.docx
@@ -190,8 +190,8 @@
         <w:t>Тогда технологический объект можно представить в виде графа:</w:t>
       </w:r>
     </w:p>
+    <w:bookmarkStart w:id="0" w:name="_Hlk527903413"/>
     <w:p>
-      <w:bookmarkStart w:id="0" w:name="_Hlk527903413"/>
       <w:r>
         <w:rPr>
           <w:noProof/>
@@ -9725,87 +9725,7 @@
       </w:r>
     </w:p>
     <w:p>
-      <w:r>
-        <w:rPr>
-          <w:lang w:val="en-US"/>
-        </w:rPr>
-        <w:t>A</w:t>
-      </w:r>
-      <w:r>
-        <w:t>=</w:t>
-      </w:r>
-      <w:r>
-        <w:rPr>
-          <w:rFonts w:ascii="Arial" w:hAnsi="Arial" w:cs="Arial"/>
-          <w:color w:val="000000"/>
-          <w:sz w:val="27"/>
-          <w:szCs w:val="27"/>
-          <w:shd w:val="clear" w:color="auto" w:fill="FFFFFF"/>
-        </w:rPr>
-        <w:t xml:space="preserve"> </w:t>
-      </w:r>
-      <w:r>
-        <w:rPr>
-          <w:rFonts w:ascii="Arial" w:hAnsi="Arial" w:cs="Arial"/>
-          <w:color w:val="000000"/>
-          <w:sz w:val="27"/>
-          <w:szCs w:val="27"/>
-          <w:shd w:val="clear" w:color="auto" w:fill="FFFFFF"/>
-        </w:rPr>
-        <w:t>80</w:t>
-      </w:r>
-      <w:r>
-        <w:rPr>
-          <w:rFonts w:ascii="Arial" w:hAnsi="Arial" w:cs="Arial"/>
-          <w:color w:val="000000"/>
-          <w:sz w:val="27"/>
-          <w:szCs w:val="27"/>
-          <w:shd w:val="clear" w:color="auto" w:fill="FFFFFF"/>
-        </w:rPr>
-        <w:t>.</w:t>
-      </w:r>
-      <w:r>
-        <w:rPr>
-          <w:rFonts w:ascii="Arial" w:hAnsi="Arial" w:cs="Arial"/>
-          <w:color w:val="000000"/>
-          <w:sz w:val="27"/>
-          <w:szCs w:val="27"/>
-          <w:shd w:val="clear" w:color="auto" w:fill="FFFFFF"/>
-        </w:rPr>
-        <w:t>9</w:t>
-      </w:r>
-    </w:p>
-    <w:p>
-      <w:r>
-        <w:rPr>
-          <w:lang w:val="en-US"/>
-        </w:rPr>
-        <w:t>B</w:t>
-      </w:r>
-      <w:r>
-        <w:t>=</w:t>
-      </w:r>
-      <w:r>
-        <w:rPr>
-          <w:rFonts w:ascii="Arial" w:hAnsi="Arial" w:cs="Arial"/>
-          <w:color w:val="000000"/>
-          <w:sz w:val="27"/>
-          <w:szCs w:val="27"/>
-          <w:shd w:val="clear" w:color="auto" w:fill="FFFFFF"/>
-        </w:rPr>
-        <w:t xml:space="preserve"> </w:t>
-      </w:r>
-      <w:r>
-        <w:rPr>
-          <w:rFonts w:ascii="Arial" w:hAnsi="Arial" w:cs="Arial"/>
-          <w:color w:val="000000"/>
-          <w:sz w:val="27"/>
-          <w:szCs w:val="27"/>
-          <w:shd w:val="clear" w:color="auto" w:fill="FFFFFF"/>
-        </w:rPr>
-        <w:t>8</w:t>
-      </w:r>
-      <w:r>
+      <w:pPr>
         <w:rPr>
           <w:rFonts w:ascii="Arial" w:hAnsi="Arial" w:cs="Arial"/>
           <w:color w:val="000000"/>
@@ -9814,48 +9734,19 @@
           <w:shd w:val="clear" w:color="auto" w:fill="FFFFFF"/>
           <w:lang w:val="en-US"/>
         </w:rPr>
-        <w:t>.</w:t>
-      </w:r>
+      </w:pPr>
       <w:r>
         <w:rPr>
           <w:rFonts w:ascii="Arial" w:hAnsi="Arial" w:cs="Arial"/>
+          <w:i/>
+          <w:iCs/>
           <w:color w:val="000000"/>
           <w:sz w:val="27"/>
           <w:szCs w:val="27"/>
           <w:shd w:val="clear" w:color="auto" w:fill="FFFFFF"/>
-        </w:rPr>
-        <w:t>4</w:t>
-      </w:r>
-    </w:p>
-    <w:p>
-      <w:r>
-        <w:rPr>
           <w:lang w:val="en-US"/>
         </w:rPr>
-        <w:t>C</w:t>
-      </w:r>
-      <w:r>
-        <w:t>=</w:t>
-      </w:r>
-      <w:r>
-        <w:rPr>
-          <w:rFonts w:ascii="Arial" w:hAnsi="Arial" w:cs="Arial"/>
-          <w:color w:val="000000"/>
-          <w:sz w:val="27"/>
-          <w:szCs w:val="27"/>
-          <w:shd w:val="clear" w:color="auto" w:fill="FFFFFF"/>
-        </w:rPr>
-        <w:t xml:space="preserve"> </w:t>
-      </w:r>
-      <w:r>
-        <w:rPr>
-          <w:rFonts w:ascii="Arial" w:hAnsi="Arial" w:cs="Arial"/>
-          <w:color w:val="000000"/>
-          <w:sz w:val="27"/>
-          <w:szCs w:val="27"/>
-          <w:shd w:val="clear" w:color="auto" w:fill="FFFFFF"/>
-        </w:rPr>
-        <w:t>0</w:t>
+        <w:t>A</w:t>
       </w:r>
       <w:r>
         <w:rPr>
@@ -9866,40 +9757,7 @@
           <w:shd w:val="clear" w:color="auto" w:fill="FFFFFF"/>
           <w:lang w:val="en-US"/>
         </w:rPr>
-        <w:t>.</w:t>
-      </w:r>
-      <w:r>
-        <w:rPr>
-          <w:rFonts w:ascii="Arial" w:hAnsi="Arial" w:cs="Arial"/>
-          <w:color w:val="000000"/>
-          <w:sz w:val="27"/>
-          <w:szCs w:val="27"/>
-          <w:shd w:val="clear" w:color="auto" w:fill="FFFFFF"/>
-        </w:rPr>
-        <w:t>8</w:t>
-      </w:r>
-    </w:p>
-    <w:p>
-      <w:pPr>
-        <w:rPr>
-          <w:lang w:val="en-US"/>
-        </w:rPr>
-      </w:pPr>
-      <w:r>
-        <w:rPr>
-          <w:lang w:val="en-US"/>
-        </w:rPr>
-        <w:t>D=</w:t>
-      </w:r>
-      <w:r>
-        <w:rPr>
-          <w:rFonts w:ascii="Arial" w:hAnsi="Arial" w:cs="Arial"/>
-          <w:color w:val="000000"/>
-          <w:sz w:val="27"/>
-          <w:szCs w:val="27"/>
-          <w:shd w:val="clear" w:color="auto" w:fill="FFFFFF"/>
-        </w:rPr>
-        <w:t>0</w:t>
+        <w:t> = 0.8091481706505358</w:t>
       </w:r>
       <w:r>
         <w:rPr>
@@ -9910,7 +9768,20 @@
           <w:shd w:val="clear" w:color="auto" w:fill="FFFFFF"/>
           <w:lang w:val="en-US"/>
         </w:rPr>
-        <w:t>.</w:t>
+        <w:br/>
+      </w:r>
+      <w:r>
+        <w:rPr>
+          <w:rFonts w:ascii="Arial" w:hAnsi="Arial" w:cs="Arial"/>
+          <w:i/>
+          <w:iCs/>
+          <w:color w:val="000000"/>
+          <w:sz w:val="27"/>
+          <w:szCs w:val="27"/>
+          <w:shd w:val="clear" w:color="auto" w:fill="FFFFFF"/>
+          <w:lang w:val="en-US"/>
+        </w:rPr>
+        <w:t>B</w:t>
       </w:r>
       <w:r>
         <w:rPr>
@@ -9921,40 +9792,7 @@
           <w:shd w:val="clear" w:color="auto" w:fill="FFFFFF"/>
           <w:lang w:val="en-US"/>
         </w:rPr>
-        <w:t>0</w:t>
-      </w:r>
-      <w:r>
-        <w:rPr>
-          <w:rFonts w:ascii="Arial" w:hAnsi="Arial" w:cs="Arial"/>
-          <w:color w:val="000000"/>
-          <w:sz w:val="27"/>
-          <w:szCs w:val="27"/>
-          <w:shd w:val="clear" w:color="auto" w:fill="FFFFFF"/>
-        </w:rPr>
-        <w:t>8</w:t>
-      </w:r>
-    </w:p>
-    <w:p>
-      <w:pPr>
-        <w:rPr>
-          <w:lang w:val="en-US"/>
-        </w:rPr>
-      </w:pPr>
-      <w:r>
-        <w:rPr>
-          <w:lang w:val="en-US"/>
-        </w:rPr>
-        <w:t>F=</w:t>
-      </w:r>
-      <w:r>
-        <w:rPr>
-          <w:rFonts w:ascii="Arial" w:hAnsi="Arial" w:cs="Arial"/>
-          <w:color w:val="000000"/>
-          <w:sz w:val="27"/>
-          <w:szCs w:val="27"/>
-          <w:shd w:val="clear" w:color="auto" w:fill="FFFFFF"/>
-        </w:rPr>
-        <w:t>0</w:t>
+        <w:t> = 0.08482449921636127</w:t>
       </w:r>
       <w:r>
         <w:rPr>
@@ -9965,42 +9803,20 @@
           <w:shd w:val="clear" w:color="auto" w:fill="FFFFFF"/>
           <w:lang w:val="en-US"/>
         </w:rPr>
-        <w:t>.</w:t>
+        <w:br/>
       </w:r>
       <w:r>
         <w:rPr>
           <w:rFonts w:ascii="Arial" w:hAnsi="Arial" w:cs="Arial"/>
+          <w:i/>
+          <w:iCs/>
           <w:color w:val="000000"/>
           <w:sz w:val="27"/>
           <w:szCs w:val="27"/>
           <w:shd w:val="clear" w:color="auto" w:fill="FFFFFF"/>
-        </w:rPr>
-        <w:t>89</w:t>
-      </w:r>
-    </w:p>
-    <w:p>
-      <w:pPr>
-        <w:rPr>
           <w:lang w:val="en-US"/>
         </w:rPr>
-      </w:pPr>
-      <w:r>
-        <w:rPr>
-          <w:lang w:val="en-US"/>
-        </w:rPr>
-        <w:t>G=</w:t>
-      </w:r>
-      <w:bookmarkStart w:id="1" w:name="_GoBack"/>
-      <w:bookmarkEnd w:id="1"/>
-      <w:r>
-        <w:rPr>
-          <w:rFonts w:ascii="Arial" w:hAnsi="Arial" w:cs="Arial"/>
-          <w:color w:val="000000"/>
-          <w:sz w:val="27"/>
-          <w:szCs w:val="27"/>
-          <w:shd w:val="clear" w:color="auto" w:fill="FFFFFF"/>
-        </w:rPr>
-        <w:t>8</w:t>
+        <w:t>C</w:t>
       </w:r>
       <w:r>
         <w:rPr>
@@ -10011,7 +9827,7 @@
           <w:shd w:val="clear" w:color="auto" w:fill="FFFFFF"/>
           <w:lang w:val="en-US"/>
         </w:rPr>
-        <w:t>.</w:t>
+        <w:t>= 0.008399900756930034</w:t>
       </w:r>
       <w:r>
         <w:rPr>
@@ -10020,9 +9836,130 @@
           <w:sz w:val="27"/>
           <w:szCs w:val="27"/>
           <w:shd w:val="clear" w:color="auto" w:fill="FFFFFF"/>
-        </w:rPr>
-        <w:t>7</w:t>
-      </w:r>
+          <w:lang w:val="en-US"/>
+        </w:rPr>
+        <w:br/>
+      </w:r>
+      <w:r>
+        <w:rPr>
+          <w:rFonts w:ascii="Arial" w:hAnsi="Arial" w:cs="Arial"/>
+          <w:i/>
+          <w:iCs/>
+          <w:color w:val="000000"/>
+          <w:sz w:val="27"/>
+          <w:szCs w:val="27"/>
+          <w:shd w:val="clear" w:color="auto" w:fill="FFFFFF"/>
+          <w:lang w:val="en-US"/>
+        </w:rPr>
+        <w:t>D</w:t>
+      </w:r>
+      <w:r>
+        <w:rPr>
+          <w:rFonts w:ascii="Arial" w:hAnsi="Arial" w:cs="Arial"/>
+          <w:color w:val="000000"/>
+          <w:sz w:val="27"/>
+          <w:szCs w:val="27"/>
+          <w:shd w:val="clear" w:color="auto" w:fill="FFFFFF"/>
+          <w:lang w:val="en-US"/>
+        </w:rPr>
+        <w:t>= 8.877370307052354 × 10</w:t>
+      </w:r>
+      <w:r>
+        <w:rPr>
+          <w:rFonts w:ascii="Arial" w:hAnsi="Arial" w:cs="Arial"/>
+          <w:color w:val="000000"/>
+          <w:sz w:val="18"/>
+          <w:szCs w:val="18"/>
+          <w:shd w:val="clear" w:color="auto" w:fill="FFFFFF"/>
+          <w:vertAlign w:val="superscript"/>
+          <w:lang w:val="en-US"/>
+        </w:rPr>
+        <w:t>-4</w:t>
+      </w:r>
+      <w:r>
+        <w:rPr>
+          <w:rFonts w:ascii="Arial" w:hAnsi="Arial" w:cs="Arial"/>
+          <w:color w:val="000000"/>
+          <w:sz w:val="27"/>
+          <w:szCs w:val="27"/>
+          <w:shd w:val="clear" w:color="auto" w:fill="FFFFFF"/>
+          <w:lang w:val="en-US"/>
+        </w:rPr>
+        <w:br/>
+      </w:r>
+      <w:r>
+        <w:rPr>
+          <w:rFonts w:ascii="Arial" w:hAnsi="Arial" w:cs="Arial"/>
+          <w:i/>
+          <w:iCs/>
+          <w:color w:val="000000"/>
+          <w:sz w:val="27"/>
+          <w:szCs w:val="27"/>
+          <w:shd w:val="clear" w:color="auto" w:fill="FFFFFF"/>
+          <w:lang w:val="en-US"/>
+        </w:rPr>
+        <w:t>F</w:t>
+      </w:r>
+      <w:r>
+        <w:rPr>
+          <w:rFonts w:ascii="Arial" w:hAnsi="Arial" w:cs="Arial"/>
+          <w:color w:val="000000"/>
+          <w:sz w:val="27"/>
+          <w:szCs w:val="27"/>
+          <w:shd w:val="clear" w:color="auto" w:fill="FFFFFF"/>
+          <w:lang w:val="en-US"/>
+        </w:rPr>
+        <w:t>= 0.008959381200420921</w:t>
+      </w:r>
+      <w:r>
+        <w:rPr>
+          <w:rFonts w:ascii="Arial" w:hAnsi="Arial" w:cs="Arial"/>
+          <w:color w:val="000000"/>
+          <w:sz w:val="27"/>
+          <w:szCs w:val="27"/>
+          <w:shd w:val="clear" w:color="auto" w:fill="FFFFFF"/>
+          <w:lang w:val="en-US"/>
+        </w:rPr>
+        <w:br/>
+      </w:r>
+      <w:r>
+        <w:rPr>
+          <w:rFonts w:ascii="Arial" w:hAnsi="Arial" w:cs="Arial"/>
+          <w:i/>
+          <w:iCs/>
+          <w:color w:val="000000"/>
+          <w:sz w:val="27"/>
+          <w:szCs w:val="27"/>
+          <w:shd w:val="clear" w:color="auto" w:fill="FFFFFF"/>
+          <w:lang w:val="en-US"/>
+        </w:rPr>
+        <w:t>G</w:t>
+      </w:r>
+      <w:r>
+        <w:rPr>
+          <w:rFonts w:ascii="Arial" w:hAnsi="Arial" w:cs="Arial"/>
+          <w:color w:val="000000"/>
+          <w:sz w:val="27"/>
+          <w:szCs w:val="27"/>
+          <w:shd w:val="clear" w:color="auto" w:fill="FFFFFF"/>
+          <w:lang w:val="en-US"/>
+        </w:rPr>
+        <w:t> = 0.08778031114504618</w:t>
+      </w:r>
+    </w:p>
+    <w:p>
+      <w:r>
+        <w:t>Вывод:</w:t>
+      </w:r>
+      <w:r>
+        <w:br/>
+        <w:t xml:space="preserve">в этой лабораторной работе я научился </w:t>
+      </w:r>
+      <w:r>
+        <w:t>вычислять предполагаемое состояние системы (конкретное состояние, из поставленных в задаче) в промежуток времени, то есть при входных данных о движущих процессах из одного состояния в другое и , может, обратно можно вычислить вероятность нахождения системы в одном из состояний.</w:t>
+      </w:r>
+      <w:bookmarkStart w:id="1" w:name="_GoBack"/>
+      <w:bookmarkEnd w:id="1"/>
     </w:p>
     <w:sectPr>
       <w:pgSz w:w="11906" w:h="16838"/>

</xml_diff>